<commit_message>
add documents of vif descriptor
</commit_message>
<xml_diff>
--- a/Documents/Horn&Schunck.docx
+++ b/Documents/Horn&Schunck.docx
@@ -322,8 +322,6 @@
         </w:rPr>
         <w:t>feature extraction to group of frames</w:t>
       </w:r>
-      <w:bookmarkStart w:id="0" w:name="_GoBack"/>
-      <w:bookmarkEnd w:id="0"/>
     </w:p>
     <w:p>
       <w:pPr>
@@ -449,6 +447,8 @@
           <w:szCs w:val="24"/>
         </w:rPr>
       </w:pPr>
+      <w:bookmarkStart w:id="0" w:name="_GoBack"/>
+      <w:bookmarkEnd w:id="0"/>
     </w:p>
     <w:p>
       <w:pPr>
@@ -2203,13 +2203,6 @@
           <w:szCs w:val="24"/>
         </w:rPr>
         <w:tab/>
-      </w:r>
-      <w:r>
-        <w:rPr>
-          <w:color w:val="000000" w:themeColor="text1"/>
-          <w:sz w:val="24"/>
-          <w:szCs w:val="24"/>
-        </w:rPr>
         <w:t>- frame(t-1)</w:t>
       </w:r>
     </w:p>
@@ -2228,13 +2221,6 @@
           <w:szCs w:val="24"/>
         </w:rPr>
         <w:tab/>
-      </w:r>
-      <w:r>
-        <w:rPr>
-          <w:color w:val="000000" w:themeColor="text1"/>
-          <w:sz w:val="24"/>
-          <w:szCs w:val="24"/>
-        </w:rPr>
         <w:t>- frame(t)</w:t>
       </w:r>
     </w:p>
@@ -2253,13 +2239,6 @@
           <w:szCs w:val="24"/>
         </w:rPr>
         <w:tab/>
-      </w:r>
-      <w:r>
-        <w:rPr>
-          <w:color w:val="000000" w:themeColor="text1"/>
-          <w:sz w:val="24"/>
-          <w:szCs w:val="24"/>
-        </w:rPr>
         <w:t xml:space="preserve">- alpha: </w:t>
       </w:r>
       <w:r>
@@ -2286,13 +2265,6 @@
           <w:szCs w:val="24"/>
         </w:rPr>
         <w:tab/>
-      </w:r>
-      <w:r>
-        <w:rPr>
-          <w:color w:val="000000" w:themeColor="text1"/>
-          <w:sz w:val="24"/>
-          <w:szCs w:val="24"/>
-        </w:rPr>
         <w:t xml:space="preserve">- </w:t>
       </w:r>
       <w:proofErr w:type="spellStart"/>
@@ -3135,8 +3107,18 @@
               <w:sz w:val="36"/>
               <w:szCs w:val="36"/>
             </w:rPr>
-            <w:t>Corner Detection</w:t>
+            <w:t xml:space="preserve">Horn &amp; </w:t>
           </w:r>
+          <w:proofErr w:type="spellStart"/>
+          <w:r>
+            <w:rPr>
+              <w:rFonts w:ascii="Cambria" w:eastAsia="Times New Roman" w:hAnsi="Cambria" w:cs="Times New Roman"/>
+              <w:sz w:val="36"/>
+              <w:szCs w:val="36"/>
+            </w:rPr>
+            <w:t>Schunck</w:t>
+          </w:r>
+          <w:proofErr w:type="spellEnd"/>
         </w:p>
       </w:tc>
       <w:tc>

</xml_diff>